<commit_message>
diagrama de casos de uso actualizado
</commit_message>
<xml_diff>
--- a/requerimientos/Resumen_Casos_de_Usos.docx
+++ b/requerimientos/Resumen_Casos_de_Usos.docx
@@ -1,6 +1,6 @@
 
 <file path=word/document.xml><?xml version="1.0" encoding="utf-8"?>
-<w:document xmlns:wpc="http://schemas.microsoft.com/office/word/2010/wordprocessingCanvas" xmlns:mc="http://schemas.openxmlformats.org/markup-compatibility/2006" xmlns:o="urn:schemas-microsoft-com:office:office" xmlns:r="http://schemas.openxmlformats.org/officeDocument/2006/relationships" xmlns:m="http://schemas.openxmlformats.org/officeDocument/2006/math" xmlns:v="urn:schemas-microsoft-com:vml" xmlns:wp14="http://schemas.microsoft.com/office/word/2010/wordprocessingDrawing" xmlns:wp="http://schemas.openxmlformats.org/drawingml/2006/wordprocessingDrawing" xmlns:w10="urn:schemas-microsoft-com:office:word" xmlns:w="http://schemas.openxmlformats.org/wordprocessingml/2006/main" xmlns:w14="http://schemas.microsoft.com/office/word/2010/wordml" xmlns:wpg="http://schemas.microsoft.com/office/word/2010/wordprocessingGroup" xmlns:wpi="http://schemas.microsoft.com/office/word/2010/wordprocessingInk" xmlns:wne="http://schemas.microsoft.com/office/word/2006/wordml" xmlns:wps="http://schemas.microsoft.com/office/word/2010/wordprocessingShape" mc:Ignorable="w14 wp14">
+<w:document xmlns:ve="http://schemas.openxmlformats.org/markup-compatibility/2006" xmlns:o="urn:schemas-microsoft-com:office:office" xmlns:r="http://schemas.openxmlformats.org/officeDocument/2006/relationships" xmlns:m="http://schemas.openxmlformats.org/officeDocument/2006/math" xmlns:v="urn:schemas-microsoft-com:vml" xmlns:wp="http://schemas.openxmlformats.org/drawingml/2006/wordprocessingDrawing" xmlns:w10="urn:schemas-microsoft-com:office:word" xmlns:w="http://schemas.openxmlformats.org/wordprocessingml/2006/main" xmlns:wne="http://schemas.microsoft.com/office/word/2006/wordml">
   <w:body>
     <w:p>
       <w:pPr>
@@ -290,15 +290,7 @@
           <w:sz w:val="28"/>
           <w:szCs w:val="28"/>
         </w:rPr>
-        <w:t>aracteres</w:t>
-      </w:r>
-      <w:r>
-        <w:rPr>
-          <w:rFonts w:ascii="Times New Roman" w:hAnsi="Times New Roman" w:cs="Times New Roman"/>
-          <w:sz w:val="28"/>
-          <w:szCs w:val="28"/>
-        </w:rPr>
-        <w:t xml:space="preserve"> lo que podrán ser leídos por los seguidores de dicho usuario</w:t>
+        <w:t>aracteres lo que podrán ser leídos por los seguidores de dicho usuario</w:t>
       </w:r>
       <w:r>
         <w:rPr>
@@ -852,15 +844,7 @@
           <w:sz w:val="28"/>
           <w:szCs w:val="28"/>
         </w:rPr>
-        <w:t>El número de días</w:t>
-      </w:r>
-      <w:r>
-        <w:rPr>
-          <w:rFonts w:ascii="Times New Roman" w:hAnsi="Times New Roman" w:cs="Times New Roman"/>
-          <w:sz w:val="28"/>
-          <w:szCs w:val="28"/>
-        </w:rPr>
-        <w:t xml:space="preserve"> de los temas </w:t>
+        <w:t xml:space="preserve">El número de días de los temas </w:t>
       </w:r>
       <w:r>
         <w:rPr>
@@ -876,15 +860,7 @@
           <w:sz w:val="28"/>
           <w:szCs w:val="28"/>
         </w:rPr>
-        <w:t xml:space="preserve"> importantes</w:t>
-      </w:r>
-      <w:r>
-        <w:rPr>
-          <w:rFonts w:ascii="Times New Roman" w:hAnsi="Times New Roman" w:cs="Times New Roman"/>
-          <w:sz w:val="28"/>
-          <w:szCs w:val="28"/>
-        </w:rPr>
-        <w:t xml:space="preserve"> podrá ser c</w:t>
+        <w:t xml:space="preserve"> importantes podrá ser c</w:t>
       </w:r>
       <w:r>
         <w:rPr>
@@ -1176,47 +1152,7 @@
           <w:sz w:val="28"/>
           <w:szCs w:val="28"/>
         </w:rPr>
-        <w:t>Una vez a la semana, un calendario</w:t>
-      </w:r>
-      <w:r>
-        <w:rPr>
-          <w:rFonts w:ascii="Times New Roman" w:hAnsi="Times New Roman" w:cs="Times New Roman"/>
-          <w:sz w:val="28"/>
-          <w:szCs w:val="28"/>
-        </w:rPr>
-        <w:t xml:space="preserve"> enviará un email a los usuar</w:t>
-      </w:r>
-      <w:r>
-        <w:rPr>
-          <w:rFonts w:ascii="Times New Roman" w:hAnsi="Times New Roman" w:cs="Times New Roman"/>
-          <w:sz w:val="28"/>
-          <w:szCs w:val="28"/>
-        </w:rPr>
-        <w:t xml:space="preserve">ios con el listado de temas del </w:t>
-      </w:r>
-      <w:r>
-        <w:rPr>
-          <w:rFonts w:ascii="Times New Roman" w:hAnsi="Times New Roman" w:cs="Times New Roman"/>
-          <w:sz w:val="28"/>
-          <w:szCs w:val="28"/>
-        </w:rPr>
-        <w:t>momento. El listado contendrá los links para acceder al listado de m</w:t>
-      </w:r>
-      <w:r>
-        <w:rPr>
-          <w:rFonts w:ascii="Times New Roman" w:hAnsi="Times New Roman" w:cs="Times New Roman"/>
-          <w:sz w:val="28"/>
-          <w:szCs w:val="28"/>
-        </w:rPr>
-        <w:t xml:space="preserve">ensajes que contienen </w:t>
-      </w:r>
-      <w:r>
-        <w:rPr>
-          <w:rFonts w:ascii="Times New Roman" w:hAnsi="Times New Roman" w:cs="Times New Roman"/>
-          <w:sz w:val="28"/>
-          <w:szCs w:val="28"/>
-        </w:rPr>
-        <w:t>dicha etiqueta.</w:t>
+        <w:t>Una vez a la semana, un calendario enviará un email a los usuarios con el listado de temas del momento. El listado contendrá los links para acceder al listado de mensajes que contienen dicha etiqueta.</w:t>
       </w:r>
     </w:p>
     <w:p>
@@ -1304,15 +1240,7 @@
           <w:sz w:val="28"/>
           <w:szCs w:val="28"/>
         </w:rPr>
-        <w:t>Los mensajes propios podrá</w:t>
-      </w:r>
-      <w:r>
-        <w:rPr>
-          <w:rFonts w:ascii="Times New Roman" w:hAnsi="Times New Roman" w:cs="Times New Roman"/>
-          <w:sz w:val="28"/>
-          <w:szCs w:val="28"/>
-        </w:rPr>
-        <w:t>n ser borrados y editados por su respectivo usuario</w:t>
+        <w:t>Los mensajes propios podrán ser borrados y editados por su respectivo usuario</w:t>
       </w:r>
     </w:p>
     <w:p>
@@ -1651,15 +1579,23 @@
           <w:sz w:val="28"/>
           <w:szCs w:val="28"/>
         </w:rPr>
-        <w:t>Las</w:t>
-      </w:r>
-      <w:r>
-        <w:rPr>
-          <w:rFonts w:ascii="Times New Roman" w:hAnsi="Times New Roman" w:cs="Times New Roman"/>
-          <w:sz w:val="28"/>
-          <w:szCs w:val="28"/>
-        </w:rPr>
-        <w:t xml:space="preserve"> aplicaciones web registradas podrán publicar mensajes en el sistema.</w:t>
+        <w:t>Las aplicaciones</w:t>
+      </w:r>
+      <w:r>
+        <w:rPr>
+          <w:rFonts w:ascii="Times New Roman" w:hAnsi="Times New Roman" w:cs="Times New Roman"/>
+          <w:sz w:val="28"/>
+          <w:szCs w:val="28"/>
+        </w:rPr>
+        <w:t xml:space="preserve"> web registradas podrán leer</w:t>
+      </w:r>
+      <w:r>
+        <w:rPr>
+          <w:rFonts w:ascii="Times New Roman" w:hAnsi="Times New Roman" w:cs="Times New Roman"/>
+          <w:sz w:val="28"/>
+          <w:szCs w:val="28"/>
+        </w:rPr>
+        <w:t xml:space="preserve"> mensajes en el sistema.</w:t>
       </w:r>
     </w:p>
     <w:p>
@@ -1691,7 +1627,7 @@
 </file>
 
 <file path=word/styles.xml><?xml version="1.0" encoding="utf-8"?>
-<w:styles xmlns:mc="http://schemas.openxmlformats.org/markup-compatibility/2006" xmlns:r="http://schemas.openxmlformats.org/officeDocument/2006/relationships" xmlns:w="http://schemas.openxmlformats.org/wordprocessingml/2006/main" xmlns:w14="http://schemas.microsoft.com/office/word/2010/wordml" mc:Ignorable="w14">
+<w:styles xmlns:r="http://schemas.openxmlformats.org/officeDocument/2006/relationships" xmlns:w="http://schemas.openxmlformats.org/wordprocessingml/2006/main">
   <w:docDefaults>
     <w:rPrDefault>
       <w:rPr>
@@ -1849,6 +1785,7 @@
   <w:style w:type="paragraph" w:default="1" w:styleId="Normal">
     <w:name w:val="Normal"/>
     <w:qFormat/>
+    <w:rsid w:val="007F33C5"/>
   </w:style>
   <w:style w:type="character" w:default="1" w:styleId="Fuentedeprrafopredeter">
     <w:name w:val="Default Paragraph Font"/>
@@ -1861,6 +1798,7 @@
     <w:uiPriority w:val="99"/>
     <w:semiHidden/>
     <w:unhideWhenUsed/>
+    <w:qFormat/>
     <w:tblPr>
       <w:tblInd w:w="0" w:type="dxa"/>
       <w:tblCellMar>

</xml_diff>